<commit_message>
[docs] subgroup1 use-case diagram include 관계 그림 수정
</commit_message>
<xml_diff>
--- a/subgroup1/2.use-case/2021.04.13 [ use-case diagram & traceability matrix ].docx
+++ b/subgroup1/2.use-case/2021.04.13 [ use-case diagram & traceability matrix ].docx
@@ -1,6 +1,6 @@
 
 <file path=word/document.xml><?xml version="1.0" encoding="utf-8"?>
-<w:document xmlns:wpc="http://schemas.microsoft.com/office/word/2010/wordprocessingCanvas" xmlns:cx="http://schemas.microsoft.com/office/drawing/2014/chartex" xmlns:cx1="http://schemas.microsoft.com/office/drawing/2015/9/8/chartex" xmlns:mc="http://schemas.openxmlformats.org/markup-compatibility/2006" xmlns:o="urn:schemas-microsoft-com:office:office" xmlns:r="http://schemas.openxmlformats.org/officeDocument/2006/relationships" xmlns:m="http://schemas.openxmlformats.org/officeDocument/2006/math" xmlns:v="urn:schemas-microsoft-com:vml" xmlns:wp14="http://schemas.microsoft.com/office/word/2010/wordprocessingDrawing" xmlns:wp="http://schemas.openxmlformats.org/drawingml/2006/wordprocessingDrawing" xmlns:w10="urn:schemas-microsoft-com:office:word" xmlns:w="http://schemas.openxmlformats.org/wordprocessingml/2006/main" xmlns:w14="http://schemas.microsoft.com/office/word/2010/wordml" xmlns:w15="http://schemas.microsoft.com/office/word/2012/wordml" xmlns:w16se="http://schemas.microsoft.com/office/word/2015/wordml/symex" xmlns:wpg="http://schemas.microsoft.com/office/word/2010/wordprocessingGroup" xmlns:wpi="http://schemas.microsoft.com/office/word/2010/wordprocessingInk" xmlns:wne="http://schemas.microsoft.com/office/word/2006/wordml" xmlns:wps="http://schemas.microsoft.com/office/word/2010/wordprocessingShape" mc:Ignorable="w14 w15 w16se wp14">
+<w:document xmlns:wpc="http://schemas.microsoft.com/office/word/2010/wordprocessingCanvas" xmlns:cx="http://schemas.microsoft.com/office/drawing/2014/chartex" xmlns:cx1="http://schemas.microsoft.com/office/drawing/2015/9/8/chartex" xmlns:cx2="http://schemas.microsoft.com/office/drawing/2015/10/21/chartex" xmlns:cx3="http://schemas.microsoft.com/office/drawing/2016/5/9/chartex" xmlns:cx4="http://schemas.microsoft.com/office/drawing/2016/5/10/chartex" xmlns:cx5="http://schemas.microsoft.com/office/drawing/2016/5/11/chartex" xmlns:cx6="http://schemas.microsoft.com/office/drawing/2016/5/12/chartex" xmlns:cx7="http://schemas.microsoft.com/office/drawing/2016/5/13/chartex" xmlns:cx8="http://schemas.microsoft.com/office/drawing/2016/5/14/chartex" xmlns:mc="http://schemas.openxmlformats.org/markup-compatibility/2006" xmlns:aink="http://schemas.microsoft.com/office/drawing/2016/ink" xmlns:am3d="http://schemas.microsoft.com/office/drawing/2017/model3d" xmlns:o="urn:schemas-microsoft-com:office:office" xmlns:r="http://schemas.openxmlformats.org/officeDocument/2006/relationships" xmlns:m="http://schemas.openxmlformats.org/officeDocument/2006/math" xmlns:v="urn:schemas-microsoft-com:vml" xmlns:wp14="http://schemas.microsoft.com/office/word/2010/wordprocessingDrawing" xmlns:wp="http://schemas.openxmlformats.org/drawingml/2006/wordprocessingDrawing" xmlns:w10="urn:schemas-microsoft-com:office:word" xmlns:w="http://schemas.openxmlformats.org/wordprocessingml/2006/main" xmlns:w14="http://schemas.microsoft.com/office/word/2010/wordml" xmlns:w15="http://schemas.microsoft.com/office/word/2012/wordml" xmlns:w16cex="http://schemas.microsoft.com/office/word/2018/wordml/cex" xmlns:w16cid="http://schemas.microsoft.com/office/word/2016/wordml/cid" xmlns:w16="http://schemas.microsoft.com/office/word/2018/wordml" xmlns:w16se="http://schemas.microsoft.com/office/word/2015/wordml/symex" xmlns:wpg="http://schemas.microsoft.com/office/word/2010/wordprocessingGroup" xmlns:wpi="http://schemas.microsoft.com/office/word/2010/wordprocessingInk" xmlns:wne="http://schemas.microsoft.com/office/word/2006/wordml" xmlns:wps="http://schemas.microsoft.com/office/word/2010/wordprocessingShape" mc:Ignorable="w14 w15 w16se w16cid w16 w16cex wp14">
   <w:body>
     <w:p>
       <w:pPr>
@@ -86,8 +86,6 @@
         </w:rPr>
         <w:t>U</w:t>
       </w:r>
-      <w:bookmarkStart w:id="0" w:name="_GoBack"/>
-      <w:bookmarkEnd w:id="0"/>
       <w:r>
         <w:rPr>
           <w:b/>
@@ -117,7 +115,18 @@
           <w:szCs w:val="28"/>
           <w:lang w:eastAsia="ko-KR"/>
         </w:rPr>
-        <w:t>raceability matrix</w:t>
+        <w:t xml:space="preserve">raceability </w:t>
+      </w:r>
+      <w:proofErr w:type="gramStart"/>
+      <w:r>
+        <w:rPr>
+          <w:b/>
+          <w:bCs/>
+          <w:sz w:val="28"/>
+          <w:szCs w:val="28"/>
+          <w:lang w:eastAsia="ko-KR"/>
+        </w:rPr>
+        <w:t>matrix</w:t>
       </w:r>
       <w:r>
         <w:rPr>
@@ -140,6 +149,7 @@
         </w:rPr>
         <w:t>]</w:t>
       </w:r>
+      <w:proofErr w:type="gramEnd"/>
       <w:r>
         <w:rPr>
           <w:b/>
@@ -169,6 +179,7 @@
         </w:rPr>
         <w:t xml:space="preserve">Sub group1 </w:t>
       </w:r>
+      <w:proofErr w:type="gramStart"/>
       <w:r>
         <w:rPr>
           <w:rFonts w:hint="eastAsia"/>
@@ -196,7 +207,17 @@
           <w:u w:val="single"/>
           <w:lang w:eastAsia="ko-KR"/>
         </w:rPr>
-        <w:t xml:space="preserve">: </w:t>
+        <w:t>:</w:t>
+      </w:r>
+      <w:proofErr w:type="gramEnd"/>
+      <w:r>
+        <w:rPr>
+          <w:sz w:val="20"/>
+          <w:szCs w:val="20"/>
+          <w:u w:val="single"/>
+          <w:lang w:eastAsia="ko-KR"/>
+        </w:rPr>
+        <w:t xml:space="preserve"> </w:t>
       </w:r>
       <w:r>
         <w:rPr>
@@ -227,6 +248,7 @@
         </w:rPr>
         <w:t xml:space="preserve"> </w:t>
       </w:r>
+      <w:proofErr w:type="spellStart"/>
       <w:r>
         <w:rPr>
           <w:rFonts w:hint="eastAsia"/>
@@ -237,6 +259,7 @@
         </w:rPr>
         <w:t>오예원</w:t>
       </w:r>
+      <w:proofErr w:type="spellEnd"/>
     </w:p>
     <w:p>
       <w:pPr>
@@ -247,6 +270,7 @@
           <w:lang w:eastAsia="ko-KR"/>
         </w:rPr>
       </w:pPr>
+      <w:proofErr w:type="gramStart"/>
       <w:r>
         <w:rPr>
           <w:rFonts w:hint="eastAsia"/>
@@ -274,7 +298,17 @@
           <w:u w:val="single"/>
           <w:lang w:eastAsia="ko-KR"/>
         </w:rPr>
-        <w:t xml:space="preserve">: </w:t>
+        <w:t>:</w:t>
+      </w:r>
+      <w:proofErr w:type="gramEnd"/>
+      <w:r>
+        <w:rPr>
+          <w:sz w:val="20"/>
+          <w:szCs w:val="20"/>
+          <w:u w:val="single"/>
+          <w:lang w:eastAsia="ko-KR"/>
+        </w:rPr>
+        <w:t xml:space="preserve"> </w:t>
       </w:r>
       <w:r>
         <w:rPr>
@@ -444,6 +478,7 @@
           <w:lang w:eastAsia="ko-KR"/>
         </w:rPr>
       </w:pPr>
+      <w:proofErr w:type="gramStart"/>
       <w:r>
         <w:rPr>
           <w:rFonts w:hint="eastAsia"/>
@@ -461,7 +496,17 @@
           <w:u w:val="single"/>
           <w:lang w:eastAsia="ko-KR"/>
         </w:rPr>
-        <w:t xml:space="preserve"> : </w:t>
+        <w:t xml:space="preserve"> :</w:t>
+      </w:r>
+      <w:proofErr w:type="gramEnd"/>
+      <w:r>
+        <w:rPr>
+          <w:sz w:val="20"/>
+          <w:szCs w:val="20"/>
+          <w:u w:val="single"/>
+          <w:lang w:eastAsia="ko-KR"/>
+        </w:rPr>
+        <w:t xml:space="preserve"> </w:t>
       </w:r>
       <w:r>
         <w:rPr>
@@ -502,6 +547,7 @@
         </w:rPr>
         <w:t xml:space="preserve"> </w:t>
       </w:r>
+      <w:proofErr w:type="gramStart"/>
       <w:r>
         <w:rPr>
           <w:rFonts w:hint="eastAsia"/>
@@ -529,7 +575,17 @@
           <w:u w:val="single"/>
           <w:lang w:eastAsia="ko-KR"/>
         </w:rPr>
-        <w:t>: 2021.04.13</w:t>
+        <w:t>:</w:t>
+      </w:r>
+      <w:proofErr w:type="gramEnd"/>
+      <w:r>
+        <w:rPr>
+          <w:sz w:val="20"/>
+          <w:szCs w:val="20"/>
+          <w:u w:val="single"/>
+          <w:lang w:eastAsia="ko-KR"/>
+        </w:rPr>
+        <w:t xml:space="preserve"> 2021.04.13</w:t>
       </w:r>
       <w:r>
         <w:rPr>
@@ -869,7 +925,7 @@
                 <w:lang w:eastAsia="ko-KR"/>
               </w:rPr>
             </w:pPr>
-            <w:bookmarkStart w:id="1" w:name="_Hlk69238469"/>
+            <w:bookmarkStart w:id="0" w:name="_Hlk69238469"/>
             <w:r>
               <w:rPr>
                 <w:rFonts w:asciiTheme="minorHAnsi" w:eastAsiaTheme="minorHAnsi" w:hAnsiTheme="minorHAnsi"/>
@@ -1166,7 +1222,27 @@
                 <w:szCs w:val="18"/>
                 <w:lang w:eastAsia="ko-KR"/>
               </w:rPr>
-              <w:t>식당 별 메뉴 정보를 제공 받기 위함</w:t>
+              <w:t xml:space="preserve">식당 별 메뉴 정보를 </w:t>
+            </w:r>
+            <w:proofErr w:type="gramStart"/>
+            <w:r>
+              <w:rPr>
+                <w:rFonts w:asciiTheme="minorHAnsi" w:eastAsiaTheme="minorHAnsi" w:hAnsiTheme="minorHAnsi" w:hint="eastAsia"/>
+                <w:sz w:val="18"/>
+                <w:szCs w:val="18"/>
+                <w:lang w:eastAsia="ko-KR"/>
+              </w:rPr>
+              <w:t>제공 받기</w:t>
+            </w:r>
+            <w:proofErr w:type="gramEnd"/>
+            <w:r>
+              <w:rPr>
+                <w:rFonts w:asciiTheme="minorHAnsi" w:eastAsiaTheme="minorHAnsi" w:hAnsiTheme="minorHAnsi" w:hint="eastAsia"/>
+                <w:sz w:val="18"/>
+                <w:szCs w:val="18"/>
+                <w:lang w:eastAsia="ko-KR"/>
+              </w:rPr>
+              <w:t xml:space="preserve"> 위함</w:t>
             </w:r>
           </w:p>
         </w:tc>
@@ -1519,7 +1595,27 @@
                 <w:szCs w:val="18"/>
                 <w:lang w:eastAsia="ko-KR"/>
               </w:rPr>
-              <w:t>식당 별 메뉴 정보를 제공 받기 위함</w:t>
+              <w:t xml:space="preserve">식당 별 메뉴 정보를 </w:t>
+            </w:r>
+            <w:proofErr w:type="gramStart"/>
+            <w:r>
+              <w:rPr>
+                <w:rFonts w:asciiTheme="minorHAnsi" w:eastAsiaTheme="minorHAnsi" w:hAnsiTheme="minorHAnsi" w:hint="eastAsia"/>
+                <w:sz w:val="18"/>
+                <w:szCs w:val="18"/>
+                <w:lang w:eastAsia="ko-KR"/>
+              </w:rPr>
+              <w:t>제공 받기</w:t>
+            </w:r>
+            <w:proofErr w:type="gramEnd"/>
+            <w:r>
+              <w:rPr>
+                <w:rFonts w:asciiTheme="minorHAnsi" w:eastAsiaTheme="minorHAnsi" w:hAnsiTheme="minorHAnsi" w:hint="eastAsia"/>
+                <w:sz w:val="18"/>
+                <w:szCs w:val="18"/>
+                <w:lang w:eastAsia="ko-KR"/>
+              </w:rPr>
+              <w:t xml:space="preserve"> 위함</w:t>
             </w:r>
           </w:p>
         </w:tc>
@@ -2010,14 +2106,25 @@
                 <w:lang w:eastAsia="ko-KR"/>
               </w:rPr>
             </w:pPr>
-            <w:r>
-              <w:rPr>
-                <w:rFonts w:asciiTheme="minorHAnsi" w:eastAsiaTheme="minorHAnsi" w:hAnsiTheme="minorHAnsi" w:hint="eastAsia"/>
-                <w:sz w:val="18"/>
-                <w:szCs w:val="18"/>
-                <w:lang w:eastAsia="ko-KR"/>
-              </w:rPr>
-              <w:t>주문 받을 메뉴의 개수 조절을 제한하기 위함</w:t>
+            <w:proofErr w:type="gramStart"/>
+            <w:r>
+              <w:rPr>
+                <w:rFonts w:asciiTheme="minorHAnsi" w:eastAsiaTheme="minorHAnsi" w:hAnsiTheme="minorHAnsi" w:hint="eastAsia"/>
+                <w:sz w:val="18"/>
+                <w:szCs w:val="18"/>
+                <w:lang w:eastAsia="ko-KR"/>
+              </w:rPr>
+              <w:t>주문 받을</w:t>
+            </w:r>
+            <w:proofErr w:type="gramEnd"/>
+            <w:r>
+              <w:rPr>
+                <w:rFonts w:asciiTheme="minorHAnsi" w:eastAsiaTheme="minorHAnsi" w:hAnsiTheme="minorHAnsi" w:hint="eastAsia"/>
+                <w:sz w:val="18"/>
+                <w:szCs w:val="18"/>
+                <w:lang w:eastAsia="ko-KR"/>
+              </w:rPr>
+              <w:t xml:space="preserve"> 메뉴의 개수 조절을 제한하기 위함</w:t>
             </w:r>
           </w:p>
         </w:tc>
@@ -2062,14 +2169,25 @@
                 <w:lang w:eastAsia="ko-KR"/>
               </w:rPr>
             </w:pPr>
-            <w:r>
-              <w:rPr>
-                <w:rFonts w:asciiTheme="minorHAnsi" w:eastAsiaTheme="minorHAnsi" w:hAnsiTheme="minorHAnsi" w:hint="eastAsia"/>
-                <w:sz w:val="18"/>
-                <w:szCs w:val="18"/>
-                <w:lang w:eastAsia="ko-KR"/>
-              </w:rPr>
-              <w:t>매뉴 조회 버튼</w:t>
+            <w:proofErr w:type="spellStart"/>
+            <w:r>
+              <w:rPr>
+                <w:rFonts w:asciiTheme="minorHAnsi" w:eastAsiaTheme="minorHAnsi" w:hAnsiTheme="minorHAnsi" w:hint="eastAsia"/>
+                <w:sz w:val="18"/>
+                <w:szCs w:val="18"/>
+                <w:lang w:eastAsia="ko-KR"/>
+              </w:rPr>
+              <w:t>매뉴</w:t>
+            </w:r>
+            <w:proofErr w:type="spellEnd"/>
+            <w:r>
+              <w:rPr>
+                <w:rFonts w:asciiTheme="minorHAnsi" w:eastAsiaTheme="minorHAnsi" w:hAnsiTheme="minorHAnsi" w:hint="eastAsia"/>
+                <w:sz w:val="18"/>
+                <w:szCs w:val="18"/>
+                <w:lang w:eastAsia="ko-KR"/>
+              </w:rPr>
+              <w:t xml:space="preserve"> 조회 버튼</w:t>
             </w:r>
           </w:p>
         </w:tc>
@@ -2239,7 +2357,7 @@
           </w:p>
         </w:tc>
       </w:tr>
-      <w:bookmarkEnd w:id="1"/>
+      <w:bookmarkEnd w:id="0"/>
     </w:tbl>
     <w:p>
       <w:pPr>
@@ -2389,11 +2507,10 @@
       <w:r>
         <w:rPr>
           <w:noProof/>
-          <w:lang w:eastAsia="ko-KR"/>
         </w:rPr>
         <w:drawing>
-          <wp:inline distT="0" distB="0" distL="0" distR="0" wp14:anchorId="44266789" wp14:editId="04D7E3C6">
-            <wp:extent cx="5731510" cy="3909060"/>
+          <wp:inline distT="0" distB="0" distL="0" distR="0" wp14:anchorId="13F2EE9C" wp14:editId="03415953">
+            <wp:extent cx="5731510" cy="3582035"/>
             <wp:effectExtent l="0" t="0" r="2540" b="0"/>
             <wp:docPr id="1" name="그림 1"/>
             <wp:cNvGraphicFramePr>
@@ -2415,7 +2532,7 @@
                   <pic:spPr>
                     <a:xfrm>
                       <a:off x="0" y="0"/>
-                      <a:ext cx="5731510" cy="3909060"/>
+                      <a:ext cx="5731510" cy="3582035"/>
                     </a:xfrm>
                     <a:prstGeom prst="rect">
                       <a:avLst/>
@@ -2585,7 +2702,6 @@
           <w:szCs w:val="22"/>
           <w:lang w:eastAsia="ko-KR"/>
         </w:rPr>
-        <w:lastRenderedPageBreak/>
         <w:t xml:space="preserve">☑️ </w:t>
       </w:r>
       <w:r>
@@ -2644,6 +2760,7 @@
                 <w:szCs w:val="20"/>
                 <w:lang w:eastAsia="ko-KR"/>
               </w:rPr>
+              <w:lastRenderedPageBreak/>
               <w:t>REQ(=ST)</w:t>
             </w:r>
           </w:p>
@@ -4978,7 +5095,7 @@
 </file>
 
 <file path=word/endnotes.xml><?xml version="1.0" encoding="utf-8"?>
-<w:endnotes xmlns:wpc="http://schemas.microsoft.com/office/word/2010/wordprocessingCanvas" xmlns:cx="http://schemas.microsoft.com/office/drawing/2014/chartex" xmlns:cx1="http://schemas.microsoft.com/office/drawing/2015/9/8/chartex" xmlns:mc="http://schemas.openxmlformats.org/markup-compatibility/2006" xmlns:o="urn:schemas-microsoft-com:office:office" xmlns:r="http://schemas.openxmlformats.org/officeDocument/2006/relationships" xmlns:m="http://schemas.openxmlformats.org/officeDocument/2006/math" xmlns:v="urn:schemas-microsoft-com:vml" xmlns:wp14="http://schemas.microsoft.com/office/word/2010/wordprocessingDrawing" xmlns:wp="http://schemas.openxmlformats.org/drawingml/2006/wordprocessingDrawing" xmlns:w10="urn:schemas-microsoft-com:office:word" xmlns:w="http://schemas.openxmlformats.org/wordprocessingml/2006/main" xmlns:w14="http://schemas.microsoft.com/office/word/2010/wordml" xmlns:w15="http://schemas.microsoft.com/office/word/2012/wordml" xmlns:w16se="http://schemas.microsoft.com/office/word/2015/wordml/symex" xmlns:wpg="http://schemas.microsoft.com/office/word/2010/wordprocessingGroup" xmlns:wpi="http://schemas.microsoft.com/office/word/2010/wordprocessingInk" xmlns:wne="http://schemas.microsoft.com/office/word/2006/wordml" xmlns:wps="http://schemas.microsoft.com/office/word/2010/wordprocessingShape" mc:Ignorable="w14 w15 w16se wp14">
+<w:endnotes xmlns:wpc="http://schemas.microsoft.com/office/word/2010/wordprocessingCanvas" xmlns:cx="http://schemas.microsoft.com/office/drawing/2014/chartex" xmlns:cx1="http://schemas.microsoft.com/office/drawing/2015/9/8/chartex" xmlns:cx2="http://schemas.microsoft.com/office/drawing/2015/10/21/chartex" xmlns:cx3="http://schemas.microsoft.com/office/drawing/2016/5/9/chartex" xmlns:cx4="http://schemas.microsoft.com/office/drawing/2016/5/10/chartex" xmlns:cx5="http://schemas.microsoft.com/office/drawing/2016/5/11/chartex" xmlns:cx6="http://schemas.microsoft.com/office/drawing/2016/5/12/chartex" xmlns:cx7="http://schemas.microsoft.com/office/drawing/2016/5/13/chartex" xmlns:cx8="http://schemas.microsoft.com/office/drawing/2016/5/14/chartex" xmlns:mc="http://schemas.openxmlformats.org/markup-compatibility/2006" xmlns:aink="http://schemas.microsoft.com/office/drawing/2016/ink" xmlns:am3d="http://schemas.microsoft.com/office/drawing/2017/model3d" xmlns:o="urn:schemas-microsoft-com:office:office" xmlns:r="http://schemas.openxmlformats.org/officeDocument/2006/relationships" xmlns:m="http://schemas.openxmlformats.org/officeDocument/2006/math" xmlns:v="urn:schemas-microsoft-com:vml" xmlns:wp14="http://schemas.microsoft.com/office/word/2010/wordprocessingDrawing" xmlns:wp="http://schemas.openxmlformats.org/drawingml/2006/wordprocessingDrawing" xmlns:w10="urn:schemas-microsoft-com:office:word" xmlns:w="http://schemas.openxmlformats.org/wordprocessingml/2006/main" xmlns:w14="http://schemas.microsoft.com/office/word/2010/wordml" xmlns:w15="http://schemas.microsoft.com/office/word/2012/wordml" xmlns:w16cex="http://schemas.microsoft.com/office/word/2018/wordml/cex" xmlns:w16cid="http://schemas.microsoft.com/office/word/2016/wordml/cid" xmlns:w16="http://schemas.microsoft.com/office/word/2018/wordml" xmlns:w16se="http://schemas.microsoft.com/office/word/2015/wordml/symex" xmlns:wpg="http://schemas.microsoft.com/office/word/2010/wordprocessingGroup" xmlns:wpi="http://schemas.microsoft.com/office/word/2010/wordprocessingInk" xmlns:wne="http://schemas.microsoft.com/office/word/2006/wordml" xmlns:wps="http://schemas.microsoft.com/office/word/2010/wordprocessingShape" mc:Ignorable="w14 w15 w16se w16cid w16 w16cex wp14">
   <w:endnote w:type="separator" w:id="-1">
     <w:p>
       <w:r>
@@ -4997,7 +5114,7 @@
 </file>
 
 <file path=word/footnotes.xml><?xml version="1.0" encoding="utf-8"?>
-<w:footnotes xmlns:wpc="http://schemas.microsoft.com/office/word/2010/wordprocessingCanvas" xmlns:cx="http://schemas.microsoft.com/office/drawing/2014/chartex" xmlns:cx1="http://schemas.microsoft.com/office/drawing/2015/9/8/chartex" xmlns:mc="http://schemas.openxmlformats.org/markup-compatibility/2006" xmlns:o="urn:schemas-microsoft-com:office:office" xmlns:r="http://schemas.openxmlformats.org/officeDocument/2006/relationships" xmlns:m="http://schemas.openxmlformats.org/officeDocument/2006/math" xmlns:v="urn:schemas-microsoft-com:vml" xmlns:wp14="http://schemas.microsoft.com/office/word/2010/wordprocessingDrawing" xmlns:wp="http://schemas.openxmlformats.org/drawingml/2006/wordprocessingDrawing" xmlns:w10="urn:schemas-microsoft-com:office:word" xmlns:w="http://schemas.openxmlformats.org/wordprocessingml/2006/main" xmlns:w14="http://schemas.microsoft.com/office/word/2010/wordml" xmlns:w15="http://schemas.microsoft.com/office/word/2012/wordml" xmlns:w16se="http://schemas.microsoft.com/office/word/2015/wordml/symex" xmlns:wpg="http://schemas.microsoft.com/office/word/2010/wordprocessingGroup" xmlns:wpi="http://schemas.microsoft.com/office/word/2010/wordprocessingInk" xmlns:wne="http://schemas.microsoft.com/office/word/2006/wordml" xmlns:wps="http://schemas.microsoft.com/office/word/2010/wordprocessingShape" mc:Ignorable="w14 w15 w16se wp14">
+<w:footnotes xmlns:wpc="http://schemas.microsoft.com/office/word/2010/wordprocessingCanvas" xmlns:cx="http://schemas.microsoft.com/office/drawing/2014/chartex" xmlns:cx1="http://schemas.microsoft.com/office/drawing/2015/9/8/chartex" xmlns:cx2="http://schemas.microsoft.com/office/drawing/2015/10/21/chartex" xmlns:cx3="http://schemas.microsoft.com/office/drawing/2016/5/9/chartex" xmlns:cx4="http://schemas.microsoft.com/office/drawing/2016/5/10/chartex" xmlns:cx5="http://schemas.microsoft.com/office/drawing/2016/5/11/chartex" xmlns:cx6="http://schemas.microsoft.com/office/drawing/2016/5/12/chartex" xmlns:cx7="http://schemas.microsoft.com/office/drawing/2016/5/13/chartex" xmlns:cx8="http://schemas.microsoft.com/office/drawing/2016/5/14/chartex" xmlns:mc="http://schemas.openxmlformats.org/markup-compatibility/2006" xmlns:aink="http://schemas.microsoft.com/office/drawing/2016/ink" xmlns:am3d="http://schemas.microsoft.com/office/drawing/2017/model3d" xmlns:o="urn:schemas-microsoft-com:office:office" xmlns:r="http://schemas.openxmlformats.org/officeDocument/2006/relationships" xmlns:m="http://schemas.openxmlformats.org/officeDocument/2006/math" xmlns:v="urn:schemas-microsoft-com:vml" xmlns:wp14="http://schemas.microsoft.com/office/word/2010/wordprocessingDrawing" xmlns:wp="http://schemas.openxmlformats.org/drawingml/2006/wordprocessingDrawing" xmlns:w10="urn:schemas-microsoft-com:office:word" xmlns:w="http://schemas.openxmlformats.org/wordprocessingml/2006/main" xmlns:w14="http://schemas.microsoft.com/office/word/2010/wordml" xmlns:w15="http://schemas.microsoft.com/office/word/2012/wordml" xmlns:w16cex="http://schemas.microsoft.com/office/word/2018/wordml/cex" xmlns:w16cid="http://schemas.microsoft.com/office/word/2016/wordml/cid" xmlns:w16="http://schemas.microsoft.com/office/word/2018/wordml" xmlns:w16se="http://schemas.microsoft.com/office/word/2015/wordml/symex" xmlns:wpg="http://schemas.microsoft.com/office/word/2010/wordprocessingGroup" xmlns:wpi="http://schemas.microsoft.com/office/word/2010/wordprocessingInk" xmlns:wne="http://schemas.microsoft.com/office/word/2006/wordml" xmlns:wps="http://schemas.microsoft.com/office/word/2010/wordprocessingShape" mc:Ignorable="w14 w15 w16se w16cid w16 w16cex wp14">
   <w:footnote w:type="separator" w:id="-1">
     <w:p>
       <w:r>
@@ -5016,7 +5133,7 @@
 </file>
 
 <file path=word/numbering.xml><?xml version="1.0" encoding="utf-8"?>
-<w:numbering xmlns:wpc="http://schemas.microsoft.com/office/word/2010/wordprocessingCanvas" xmlns:cx="http://schemas.microsoft.com/office/drawing/2014/chartex" xmlns:cx1="http://schemas.microsoft.com/office/drawing/2015/9/8/chartex" xmlns:mc="http://schemas.openxmlformats.org/markup-compatibility/2006" xmlns:o="urn:schemas-microsoft-com:office:office" xmlns:r="http://schemas.openxmlformats.org/officeDocument/2006/relationships" xmlns:m="http://schemas.openxmlformats.org/officeDocument/2006/math" xmlns:v="urn:schemas-microsoft-com:vml" xmlns:wp14="http://schemas.microsoft.com/office/word/2010/wordprocessingDrawing" xmlns:wp="http://schemas.openxmlformats.org/drawingml/2006/wordprocessingDrawing" xmlns:w10="urn:schemas-microsoft-com:office:word" xmlns:w="http://schemas.openxmlformats.org/wordprocessingml/2006/main" xmlns:w14="http://schemas.microsoft.com/office/word/2010/wordml" xmlns:w15="http://schemas.microsoft.com/office/word/2012/wordml" xmlns:w16se="http://schemas.microsoft.com/office/word/2015/wordml/symex" xmlns:wpg="http://schemas.microsoft.com/office/word/2010/wordprocessingGroup" xmlns:wpi="http://schemas.microsoft.com/office/word/2010/wordprocessingInk" xmlns:wne="http://schemas.microsoft.com/office/word/2006/wordml" xmlns:wps="http://schemas.microsoft.com/office/word/2010/wordprocessingShape" mc:Ignorable="w14 w15 w16se wp14">
+<w:numbering xmlns:wpc="http://schemas.microsoft.com/office/word/2010/wordprocessingCanvas" xmlns:cx="http://schemas.microsoft.com/office/drawing/2014/chartex" xmlns:cx1="http://schemas.microsoft.com/office/drawing/2015/9/8/chartex" xmlns:cx2="http://schemas.microsoft.com/office/drawing/2015/10/21/chartex" xmlns:cx3="http://schemas.microsoft.com/office/drawing/2016/5/9/chartex" xmlns:cx4="http://schemas.microsoft.com/office/drawing/2016/5/10/chartex" xmlns:cx5="http://schemas.microsoft.com/office/drawing/2016/5/11/chartex" xmlns:cx6="http://schemas.microsoft.com/office/drawing/2016/5/12/chartex" xmlns:cx7="http://schemas.microsoft.com/office/drawing/2016/5/13/chartex" xmlns:cx8="http://schemas.microsoft.com/office/drawing/2016/5/14/chartex" xmlns:mc="http://schemas.openxmlformats.org/markup-compatibility/2006" xmlns:aink="http://schemas.microsoft.com/office/drawing/2016/ink" xmlns:am3d="http://schemas.microsoft.com/office/drawing/2017/model3d" xmlns:o="urn:schemas-microsoft-com:office:office" xmlns:r="http://schemas.openxmlformats.org/officeDocument/2006/relationships" xmlns:m="http://schemas.openxmlformats.org/officeDocument/2006/math" xmlns:v="urn:schemas-microsoft-com:vml" xmlns:wp14="http://schemas.microsoft.com/office/word/2010/wordprocessingDrawing" xmlns:wp="http://schemas.openxmlformats.org/drawingml/2006/wordprocessingDrawing" xmlns:w10="urn:schemas-microsoft-com:office:word" xmlns:w="http://schemas.openxmlformats.org/wordprocessingml/2006/main" xmlns:w14="http://schemas.microsoft.com/office/word/2010/wordml" xmlns:w15="http://schemas.microsoft.com/office/word/2012/wordml" xmlns:w16cex="http://schemas.microsoft.com/office/word/2018/wordml/cex" xmlns:w16cid="http://schemas.microsoft.com/office/word/2016/wordml/cid" xmlns:w16="http://schemas.microsoft.com/office/word/2018/wordml" xmlns:w16se="http://schemas.microsoft.com/office/word/2015/wordml/symex" xmlns:wpg="http://schemas.microsoft.com/office/word/2010/wordprocessingGroup" xmlns:wpi="http://schemas.microsoft.com/office/word/2010/wordprocessingInk" xmlns:wne="http://schemas.microsoft.com/office/word/2006/wordml" xmlns:wps="http://schemas.microsoft.com/office/word/2010/wordprocessingShape" mc:Ignorable="w14 w15 w16se w16cid w16 w16cex wp14">
   <w:abstractNum w:abstractNumId="0" w15:restartNumberingAfterBreak="0">
     <w:nsid w:val="060E66D2"/>
     <w:multiLevelType w:val="hybridMultilevel"/>
@@ -5205,7 +5322,7 @@
 </file>
 
 <file path=word/styles.xml><?xml version="1.0" encoding="utf-8"?>
-<w:styles xmlns:mc="http://schemas.openxmlformats.org/markup-compatibility/2006" xmlns:r="http://schemas.openxmlformats.org/officeDocument/2006/relationships" xmlns:w="http://schemas.openxmlformats.org/wordprocessingml/2006/main" xmlns:w14="http://schemas.microsoft.com/office/word/2010/wordml" xmlns:w15="http://schemas.microsoft.com/office/word/2012/wordml" xmlns:w16se="http://schemas.microsoft.com/office/word/2015/wordml/symex" mc:Ignorable="w14 w15 w16se">
+<w:styles xmlns:mc="http://schemas.openxmlformats.org/markup-compatibility/2006" xmlns:r="http://schemas.openxmlformats.org/officeDocument/2006/relationships" xmlns:w="http://schemas.openxmlformats.org/wordprocessingml/2006/main" xmlns:w14="http://schemas.microsoft.com/office/word/2010/wordml" xmlns:w15="http://schemas.microsoft.com/office/word/2012/wordml" xmlns:w16cex="http://schemas.microsoft.com/office/word/2018/wordml/cex" xmlns:w16cid="http://schemas.microsoft.com/office/word/2016/wordml/cid" xmlns:w16="http://schemas.microsoft.com/office/word/2018/wordml" xmlns:w16se="http://schemas.microsoft.com/office/word/2015/wordml/symex" mc:Ignorable="w14 w15 w16se w16cid w16 w16cex">
   <w:docDefaults>
     <w:rPrDefault>
       <w:rPr>
@@ -5222,7 +5339,7 @@
       </w:pPr>
     </w:pPrDefault>
   </w:docDefaults>
-  <w:latentStyles w:defLockedState="0" w:defUIPriority="99" w:defSemiHidden="0" w:defUnhideWhenUsed="0" w:defQFormat="0" w:count="371">
+  <w:latentStyles w:defLockedState="0" w:defUIPriority="99" w:defSemiHidden="0" w:defUnhideWhenUsed="0" w:defQFormat="0" w:count="376">
     <w:lsdException w:name="Normal" w:uiPriority="0" w:qFormat="1"/>
     <w:lsdException w:name="heading 1" w:uiPriority="9" w:qFormat="1"/>
     <w:lsdException w:name="heading 2" w:semiHidden="1" w:uiPriority="9" w:unhideWhenUsed="1" w:qFormat="1"/>
@@ -5328,7 +5445,6 @@
     <w:lsdException w:name="HTML Sample" w:semiHidden="1" w:unhideWhenUsed="1"/>
     <w:lsdException w:name="HTML Typewriter" w:semiHidden="1" w:unhideWhenUsed="1"/>
     <w:lsdException w:name="HTML Variable" w:semiHidden="1" w:unhideWhenUsed="1"/>
-    <w:lsdException w:name="Normal Table" w:semiHidden="1" w:unhideWhenUsed="1"/>
     <w:lsdException w:name="annotation subject" w:semiHidden="1" w:unhideWhenUsed="1"/>
     <w:lsdException w:name="No List" w:semiHidden="1" w:unhideWhenUsed="1"/>
     <w:lsdException w:name="Outline List 1" w:semiHidden="1" w:unhideWhenUsed="1"/>
@@ -5371,11 +5487,8 @@
     <w:lsdException w:name="Table Contemporary" w:semiHidden="1" w:unhideWhenUsed="1"/>
     <w:lsdException w:name="Table Elegant" w:semiHidden="1" w:unhideWhenUsed="1"/>
     <w:lsdException w:name="Table Professional" w:semiHidden="1" w:unhideWhenUsed="1"/>
-    <w:lsdException w:name="Table Subtle 1" w:semiHidden="1" w:unhideWhenUsed="1"/>
     <w:lsdException w:name="Table Subtle 2" w:semiHidden="1" w:unhideWhenUsed="1"/>
     <w:lsdException w:name="Table Web 1" w:semiHidden="1" w:unhideWhenUsed="1"/>
-    <w:lsdException w:name="Table Web 2" w:semiHidden="1" w:unhideWhenUsed="1"/>
-    <w:lsdException w:name="Table Web 3" w:semiHidden="1" w:unhideWhenUsed="1"/>
     <w:lsdException w:name="Balloon Text" w:semiHidden="1" w:unhideWhenUsed="1"/>
     <w:lsdException w:name="Table Grid" w:uiPriority="39"/>
     <w:lsdException w:name="Table Theme" w:semiHidden="1" w:unhideWhenUsed="1"/>
@@ -5594,6 +5707,11 @@
     <w:lsdException w:name="List Table 5 Dark Accent 6" w:uiPriority="50"/>
     <w:lsdException w:name="List Table 6 Colorful Accent 6" w:uiPriority="51"/>
     <w:lsdException w:name="List Table 7 Colorful Accent 6" w:uiPriority="52"/>
+    <w:lsdException w:name="Mention" w:semiHidden="1" w:unhideWhenUsed="1"/>
+    <w:lsdException w:name="Smart Hyperlink" w:semiHidden="1" w:unhideWhenUsed="1"/>
+    <w:lsdException w:name="Hashtag" w:semiHidden="1" w:unhideWhenUsed="1"/>
+    <w:lsdException w:name="Unresolved Mention" w:semiHidden="1" w:unhideWhenUsed="1"/>
+    <w:lsdException w:name="Smart Link" w:semiHidden="1" w:unhideWhenUsed="1"/>
   </w:latentStyles>
   <w:style w:type="paragraph" w:default="1" w:styleId="a">
     <w:name w:val="Normal"/>

</xml_diff>